<commit_message>
Consegui fazer o hello world funcionar.
</commit_message>
<xml_diff>
--- a/Anotacoes.docx
+++ b/Anotacoes.docx
@@ -318,6 +318,301 @@
     </w:p>
     <w:p>
       <w:r>
+        <w:t xml:space="preserve">Estudando o </w:t>
+      </w:r>
+      <w:proofErr w:type="spellStart"/>
+      <w:r>
+        <w:t>urhosharp</w:t>
+      </w:r>
+      <w:proofErr w:type="spellEnd"/>
+    </w:p>
+    <w:p>
+      <w:pPr>
+        <w:pStyle w:val="PargrafodaLista"/>
+        <w:numPr>
+          <w:ilvl w:val="0"/>
+          <w:numId w:val="5"/>
+        </w:numPr>
+      </w:pPr>
+      <w:proofErr w:type="gramStart"/>
+      <w:r>
+        <w:t>Pra</w:t>
+      </w:r>
+      <w:proofErr w:type="gramEnd"/>
+      <w:r>
+        <w:t xml:space="preserve"> conseguir usar, copiei o projeto que demonstra o uso do </w:t>
+      </w:r>
+      <w:proofErr w:type="spellStart"/>
+      <w:r>
+        <w:t>urhoSharp.forms</w:t>
+      </w:r>
+      <w:proofErr w:type="spellEnd"/>
+      <w:r>
+        <w:t xml:space="preserve">, o </w:t>
+      </w:r>
+      <w:proofErr w:type="spellStart"/>
+      <w:r>
+        <w:t>Charts</w:t>
+      </w:r>
+      <w:proofErr w:type="spellEnd"/>
+      <w:r>
+        <w:t xml:space="preserve">. Só assim para não </w:t>
+      </w:r>
+      <w:proofErr w:type="spellStart"/>
+      <w:r>
+        <w:t>crashar</w:t>
+      </w:r>
+      <w:proofErr w:type="spellEnd"/>
+      <w:r>
+        <w:t xml:space="preserve"> nesse momento.</w:t>
+      </w:r>
+    </w:p>
+    <w:p>
+      <w:pPr>
+        <w:pStyle w:val="PargrafodaLista"/>
+        <w:numPr>
+          <w:ilvl w:val="1"/>
+          <w:numId w:val="5"/>
+        </w:numPr>
+      </w:pPr>
+      <w:r>
+        <w:t xml:space="preserve">Copiei a solução </w:t>
+      </w:r>
+      <w:proofErr w:type="gramStart"/>
+      <w:r>
+        <w:t>pra</w:t>
+      </w:r>
+      <w:proofErr w:type="gramEnd"/>
+      <w:r>
+        <w:t xml:space="preserve"> um diretório próprio, renomeei os projetos e os religuei. O projeto compartilhado é do tipo </w:t>
+      </w:r>
+      <w:proofErr w:type="spellStart"/>
+      <w:r>
+        <w:t>Portable</w:t>
+      </w:r>
+      <w:proofErr w:type="spellEnd"/>
+      <w:r>
+        <w:t xml:space="preserve"> </w:t>
+      </w:r>
+      <w:proofErr w:type="spellStart"/>
+      <w:r>
+        <w:t>Code</w:t>
+      </w:r>
+      <w:proofErr w:type="spellEnd"/>
+      <w:r>
+        <w:t xml:space="preserve"> Library.</w:t>
+      </w:r>
+    </w:p>
+    <w:p>
+      <w:pPr>
+        <w:pStyle w:val="PargrafodaLista"/>
+        <w:numPr>
+          <w:ilvl w:val="1"/>
+          <w:numId w:val="5"/>
+        </w:numPr>
+      </w:pPr>
+      <w:r>
+        <w:t xml:space="preserve">Dentro do projeto, na classe App, o layout com o componente do </w:t>
+      </w:r>
+      <w:proofErr w:type="spellStart"/>
+      <w:r>
+        <w:t>urho</w:t>
+      </w:r>
+      <w:proofErr w:type="spellEnd"/>
+      <w:r>
+        <w:t xml:space="preserve"> é criado manualmente, o </w:t>
+      </w:r>
+      <w:proofErr w:type="spellStart"/>
+      <w:r>
+        <w:t>UrhoPage</w:t>
+      </w:r>
+      <w:proofErr w:type="spellEnd"/>
+      <w:r>
+        <w:t xml:space="preserve"> criado ali, descendente de </w:t>
+      </w:r>
+      <w:proofErr w:type="spellStart"/>
+      <w:r>
+        <w:t>ContentPage</w:t>
+      </w:r>
+      <w:proofErr w:type="spellEnd"/>
+      <w:r>
+        <w:t>.</w:t>
+      </w:r>
+    </w:p>
+    <w:p>
+      <w:pPr>
+        <w:pStyle w:val="PargrafodaLista"/>
+        <w:numPr>
+          <w:ilvl w:val="1"/>
+          <w:numId w:val="5"/>
+        </w:numPr>
+      </w:pPr>
+      <w:r>
+        <w:t xml:space="preserve">No </w:t>
+      </w:r>
+      <w:proofErr w:type="spellStart"/>
+      <w:proofErr w:type="gramStart"/>
+      <w:r>
+        <w:t>OnAppearing</w:t>
+      </w:r>
+      <w:proofErr w:type="spellEnd"/>
+      <w:r>
+        <w:t>(</w:t>
+      </w:r>
+      <w:proofErr w:type="gramEnd"/>
+      <w:r>
+        <w:t>) eu invoco o método que cria a “</w:t>
+      </w:r>
+      <w:proofErr w:type="spellStart"/>
+      <w:r>
+        <w:t>application”do</w:t>
+      </w:r>
+      <w:proofErr w:type="spellEnd"/>
+      <w:r>
+        <w:t xml:space="preserve"> </w:t>
+      </w:r>
+      <w:proofErr w:type="spellStart"/>
+      <w:r>
+        <w:t>urho</w:t>
+      </w:r>
+      <w:proofErr w:type="spellEnd"/>
+      <w:r>
+        <w:t>.</w:t>
+      </w:r>
+    </w:p>
+    <w:p>
+      <w:pPr>
+        <w:pStyle w:val="PargrafodaLista"/>
+        <w:numPr>
+          <w:ilvl w:val="1"/>
+          <w:numId w:val="5"/>
+        </w:numPr>
+      </w:pPr>
+      <w:r>
+        <w:t xml:space="preserve">Essa </w:t>
+      </w:r>
+      <w:proofErr w:type="spellStart"/>
+      <w:r>
+        <w:t>aplication</w:t>
+      </w:r>
+      <w:proofErr w:type="spellEnd"/>
+      <w:r>
+        <w:t xml:space="preserve"> é onde a renderização é feita. E era aqui que </w:t>
+      </w:r>
+      <w:proofErr w:type="spellStart"/>
+      <w:r>
+        <w:t>crashava</w:t>
+      </w:r>
+      <w:proofErr w:type="spellEnd"/>
+      <w:r>
+        <w:t xml:space="preserve"> no </w:t>
+      </w:r>
+      <w:proofErr w:type="spellStart"/>
+      <w:r>
+        <w:t>c++</w:t>
+      </w:r>
+      <w:proofErr w:type="spellEnd"/>
+      <w:r>
+        <w:t xml:space="preserve"> do </w:t>
+      </w:r>
+      <w:proofErr w:type="spellStart"/>
+      <w:r>
+        <w:t>android</w:t>
+      </w:r>
+      <w:proofErr w:type="spellEnd"/>
+      <w:r>
+        <w:t xml:space="preserve"> quando eu fazia as tentativas anteriores. Isso não era explicado de forma alguma na documentação da </w:t>
+      </w:r>
+      <w:proofErr w:type="spellStart"/>
+      <w:r>
+        <w:t>urhosharp</w:t>
+      </w:r>
+      <w:proofErr w:type="spellEnd"/>
+      <w:r>
+        <w:t xml:space="preserve"> no </w:t>
+      </w:r>
+      <w:proofErr w:type="spellStart"/>
+      <w:r>
+        <w:t>xamarin</w:t>
+      </w:r>
+      <w:proofErr w:type="spellEnd"/>
+      <w:r>
+        <w:t xml:space="preserve"> e só descobri copiando os exemplos e modificando-o.</w:t>
+      </w:r>
+    </w:p>
+    <w:p>
+      <w:pPr>
+        <w:pStyle w:val="PargrafodaLista"/>
+        <w:numPr>
+          <w:ilvl w:val="2"/>
+          <w:numId w:val="5"/>
+        </w:numPr>
+      </w:pPr>
+      <w:r>
+        <w:t xml:space="preserve">Hipótese: Nunca houve problema em usar .net core </w:t>
+      </w:r>
+      <w:proofErr w:type="spellStart"/>
+      <w:r>
+        <w:t>library</w:t>
+      </w:r>
+      <w:proofErr w:type="spellEnd"/>
+      <w:r>
+        <w:t xml:space="preserve"> como estratégia de compartilhamento. O problema é que eu não estava atendendo as condições prévias, mostradas no exemplo.</w:t>
+      </w:r>
+    </w:p>
+    <w:p>
+      <w:pPr>
+        <w:pStyle w:val="PargrafodaLista"/>
+        <w:numPr>
+          <w:ilvl w:val="1"/>
+          <w:numId w:val="5"/>
+        </w:numPr>
+      </w:pPr>
+      <w:r>
+        <w:t>No app implementei os métodos e criei o textinho na tela, fazendo o primeiro programa finalmente funcionar.</w:t>
+      </w:r>
+    </w:p>
+    <w:p>
+      <w:pPr>
+        <w:pStyle w:val="PargrafodaLista"/>
+        <w:numPr>
+          <w:ilvl w:val="0"/>
+          <w:numId w:val="5"/>
+        </w:numPr>
+      </w:pPr>
+      <w:r>
+        <w:t>Criar um Cubo</w:t>
+      </w:r>
+    </w:p>
+    <w:p>
+      <w:pPr>
+        <w:pStyle w:val="PargrafodaLista"/>
+        <w:numPr>
+          <w:ilvl w:val="0"/>
+          <w:numId w:val="5"/>
+        </w:numPr>
+      </w:pPr>
+      <w:r>
+        <w:t>Mexer na câmera</w:t>
+      </w:r>
+    </w:p>
+    <w:p>
+      <w:pPr>
+        <w:pStyle w:val="PargrafodaLista"/>
+        <w:numPr>
+          <w:ilvl w:val="0"/>
+          <w:numId w:val="5"/>
+        </w:numPr>
+      </w:pPr>
+      <w:r>
+        <w:t>Textura do cubo</w:t>
+      </w:r>
+    </w:p>
+    <w:p/>
+    <w:p/>
+    <w:p>
+      <w:r>
+        <w:lastRenderedPageBreak/>
         <w:t xml:space="preserve">A experiência com o </w:t>
       </w:r>
       <w:proofErr w:type="spellStart"/>
@@ -374,7 +669,12 @@
       </w:r>
       <w:proofErr w:type="spellEnd"/>
       <w:r>
-        <w:t xml:space="preserve"> overflow sobre solução para problemas).</w:t>
+        <w:t xml:space="preserve"> overflow sobre solução para problem</w:t>
+      </w:r>
+      <w:bookmarkStart w:id="0" w:name="_GoBack"/>
+      <w:bookmarkEnd w:id="0"/>
+      <w:r>
+        <w:t>as).</w:t>
       </w:r>
     </w:p>
     <w:p>
@@ -482,7 +782,6 @@
           <w:strike/>
         </w:rPr>
       </w:pPr>
-      <w:bookmarkStart w:id="0" w:name="_GoBack"/>
       <w:r>
         <w:rPr>
           <w:strike/>
@@ -496,7 +795,6 @@
         <w:t>r os diretórios dos projetos.</w:t>
       </w:r>
     </w:p>
-    <w:bookmarkEnd w:id="0"/>
     <w:p>
       <w:pPr>
         <w:pStyle w:val="PargrafodaLista"/>
@@ -516,16 +814,28 @@
           <w:ilvl w:val="1"/>
           <w:numId w:val="3"/>
         </w:numPr>
-      </w:pPr>
-      <w:r>
+        <w:rPr>
+          <w:strike/>
+        </w:rPr>
+      </w:pPr>
+      <w:r>
+        <w:rPr>
+          <w:strike/>
+        </w:rPr>
         <w:t xml:space="preserve">Criar um </w:t>
       </w:r>
       <w:proofErr w:type="spellStart"/>
       <w:r>
+        <w:rPr>
+          <w:strike/>
+        </w:rPr>
         <w:t>branch</w:t>
       </w:r>
       <w:proofErr w:type="spellEnd"/>
       <w:r>
+        <w:rPr>
+          <w:strike/>
+        </w:rPr>
         <w:t xml:space="preserve"> com o código nesse estado</w:t>
       </w:r>
     </w:p>
@@ -536,12 +846,21 @@
           <w:ilvl w:val="1"/>
           <w:numId w:val="3"/>
         </w:numPr>
-      </w:pPr>
-      <w:r>
+        <w:rPr>
+          <w:strike/>
+        </w:rPr>
+      </w:pPr>
+      <w:r>
+        <w:rPr>
+          <w:strike/>
+        </w:rPr>
         <w:t xml:space="preserve">Remover a </w:t>
       </w:r>
       <w:proofErr w:type="spellStart"/>
       <w:r>
+        <w:rPr>
+          <w:strike/>
+        </w:rPr>
         <w:t>chart</w:t>
       </w:r>
       <w:proofErr w:type="spellEnd"/>
@@ -553,15 +872,56 @@
           <w:ilvl w:val="1"/>
           <w:numId w:val="3"/>
         </w:numPr>
-      </w:pPr>
-      <w:r>
+        <w:rPr>
+          <w:strike/>
+        </w:rPr>
+      </w:pPr>
+      <w:r>
+        <w:rPr>
+          <w:strike/>
+        </w:rPr>
         <w:t xml:space="preserve">Remover os eventos da </w:t>
       </w:r>
       <w:proofErr w:type="spellStart"/>
       <w:r>
+        <w:rPr>
+          <w:strike/>
+        </w:rPr>
         <w:t>gui</w:t>
       </w:r>
       <w:proofErr w:type="spellEnd"/>
+    </w:p>
+    <w:p>
+      <w:pPr>
+        <w:pStyle w:val="PargrafodaLista"/>
+        <w:numPr>
+          <w:ilvl w:val="1"/>
+          <w:numId w:val="3"/>
+        </w:numPr>
+        <w:rPr>
+          <w:strike/>
+        </w:rPr>
+      </w:pPr>
+      <w:r>
+        <w:rPr>
+          <w:strike/>
+        </w:rPr>
+        <w:t xml:space="preserve">Fazer o </w:t>
+      </w:r>
+      <w:proofErr w:type="spellStart"/>
+      <w:r>
+        <w:rPr>
+          <w:strike/>
+        </w:rPr>
+        <w:t>hello</w:t>
+      </w:r>
+      <w:proofErr w:type="spellEnd"/>
+      <w:r>
+        <w:rPr>
+          <w:strike/>
+        </w:rPr>
+        <w:t xml:space="preserve"> world (o texto na tela)</w:t>
+      </w:r>
     </w:p>
     <w:p>
       <w:pPr>
@@ -603,6 +963,34 @@
       <w:pPr>
         <w:pStyle w:val="PargrafodaLista"/>
         <w:numPr>
+          <w:ilvl w:val="1"/>
+          <w:numId w:val="3"/>
+        </w:numPr>
+      </w:pPr>
+      <w:r>
+        <w:t xml:space="preserve">Fazer um </w:t>
+      </w:r>
+      <w:proofErr w:type="spellStart"/>
+      <w:r>
+        <w:t>shader</w:t>
+      </w:r>
+      <w:proofErr w:type="spellEnd"/>
+      <w:r>
+        <w:t xml:space="preserve"> customizado (se não der </w:t>
+      </w:r>
+      <w:proofErr w:type="spellStart"/>
+      <w:r>
+        <w:t>mto</w:t>
+      </w:r>
+      <w:proofErr w:type="spellEnd"/>
+      <w:r>
+        <w:t xml:space="preserve"> trabalho)</w:t>
+      </w:r>
+    </w:p>
+    <w:p>
+      <w:pPr>
+        <w:pStyle w:val="PargrafodaLista"/>
+        <w:numPr>
           <w:ilvl w:val="0"/>
           <w:numId w:val="3"/>
         </w:numPr>
@@ -628,7 +1016,7 @@
         </w:numPr>
       </w:pPr>
       <w:r>
-        <w:t xml:space="preserve">Arrastar o cubo no espaço </w:t>
+        <w:t>Controle de câmera</w:t>
       </w:r>
     </w:p>
     <w:p>
@@ -640,28 +1028,11 @@
         </w:numPr>
       </w:pPr>
       <w:r>
-        <w:t xml:space="preserve">Criar um </w:t>
-      </w:r>
-      <w:proofErr w:type="spellStart"/>
-      <w:r>
-        <w:t>shader</w:t>
-      </w:r>
-      <w:proofErr w:type="spellEnd"/>
-      <w:r>
-        <w:t xml:space="preserve"> </w:t>
-      </w:r>
-      <w:proofErr w:type="gramStart"/>
-      <w:r>
-        <w:t>pro</w:t>
-      </w:r>
-      <w:proofErr w:type="gramEnd"/>
-      <w:r>
-        <w:t xml:space="preserve"> cubo</w:t>
-      </w:r>
-    </w:p>
-    <w:p>
-      <w:r>
-        <w:lastRenderedPageBreak/>
+        <w:t>Arrastar o objeto na tela</w:t>
+      </w:r>
+    </w:p>
+    <w:p>
+      <w:r>
         <w:t>Com isso eu terei algo para mostrar</w:t>
       </w:r>
     </w:p>
@@ -851,6 +1222,95 @@
     </w:lvl>
   </w:abstractNum>
   <w:abstractNum w:abstractNumId="1" w15:restartNumberingAfterBreak="0">
+    <w:nsid w:val="230C49F7"/>
+    <w:multiLevelType w:val="hybridMultilevel"/>
+    <w:tmpl w:val="30E04D0E"/>
+    <w:lvl w:ilvl="0" w:tplc="04160011">
+      <w:start w:val="1"/>
+      <w:numFmt w:val="decimal"/>
+      <w:lvlText w:val="%1)"/>
+      <w:lvlJc w:val="left"/>
+      <w:pPr>
+        <w:ind w:left="720" w:hanging="360"/>
+      </w:pPr>
+      <w:rPr>
+        <w:rFonts w:hint="default"/>
+      </w:rPr>
+    </w:lvl>
+    <w:lvl w:ilvl="1" w:tplc="04160019">
+      <w:start w:val="1"/>
+      <w:numFmt w:val="lowerLetter"/>
+      <w:lvlText w:val="%2."/>
+      <w:lvlJc w:val="left"/>
+      <w:pPr>
+        <w:ind w:left="1440" w:hanging="360"/>
+      </w:pPr>
+    </w:lvl>
+    <w:lvl w:ilvl="2" w:tplc="0416001B">
+      <w:start w:val="1"/>
+      <w:numFmt w:val="lowerRoman"/>
+      <w:lvlText w:val="%3."/>
+      <w:lvlJc w:val="right"/>
+      <w:pPr>
+        <w:ind w:left="2160" w:hanging="180"/>
+      </w:pPr>
+    </w:lvl>
+    <w:lvl w:ilvl="3" w:tplc="0416000F" w:tentative="1">
+      <w:start w:val="1"/>
+      <w:numFmt w:val="decimal"/>
+      <w:lvlText w:val="%4."/>
+      <w:lvlJc w:val="left"/>
+      <w:pPr>
+        <w:ind w:left="2880" w:hanging="360"/>
+      </w:pPr>
+    </w:lvl>
+    <w:lvl w:ilvl="4" w:tplc="04160019" w:tentative="1">
+      <w:start w:val="1"/>
+      <w:numFmt w:val="lowerLetter"/>
+      <w:lvlText w:val="%5."/>
+      <w:lvlJc w:val="left"/>
+      <w:pPr>
+        <w:ind w:left="3600" w:hanging="360"/>
+      </w:pPr>
+    </w:lvl>
+    <w:lvl w:ilvl="5" w:tplc="0416001B" w:tentative="1">
+      <w:start w:val="1"/>
+      <w:numFmt w:val="lowerRoman"/>
+      <w:lvlText w:val="%6."/>
+      <w:lvlJc w:val="right"/>
+      <w:pPr>
+        <w:ind w:left="4320" w:hanging="180"/>
+      </w:pPr>
+    </w:lvl>
+    <w:lvl w:ilvl="6" w:tplc="0416000F" w:tentative="1">
+      <w:start w:val="1"/>
+      <w:numFmt w:val="decimal"/>
+      <w:lvlText w:val="%7."/>
+      <w:lvlJc w:val="left"/>
+      <w:pPr>
+        <w:ind w:left="5040" w:hanging="360"/>
+      </w:pPr>
+    </w:lvl>
+    <w:lvl w:ilvl="7" w:tplc="04160019" w:tentative="1">
+      <w:start w:val="1"/>
+      <w:numFmt w:val="lowerLetter"/>
+      <w:lvlText w:val="%8."/>
+      <w:lvlJc w:val="left"/>
+      <w:pPr>
+        <w:ind w:left="5760" w:hanging="360"/>
+      </w:pPr>
+    </w:lvl>
+    <w:lvl w:ilvl="8" w:tplc="0416001B" w:tentative="1">
+      <w:start w:val="1"/>
+      <w:numFmt w:val="lowerRoman"/>
+      <w:lvlText w:val="%9."/>
+      <w:lvlJc w:val="right"/>
+      <w:pPr>
+        <w:ind w:left="6480" w:hanging="180"/>
+      </w:pPr>
+    </w:lvl>
+  </w:abstractNum>
+  <w:abstractNum w:abstractNumId="2" w15:restartNumberingAfterBreak="0">
     <w:nsid w:val="39703A8F"/>
     <w:multiLevelType w:val="hybridMultilevel"/>
     <w:tmpl w:val="465467EE"/>
@@ -939,7 +1399,7 @@
       </w:pPr>
     </w:lvl>
   </w:abstractNum>
-  <w:abstractNum w:abstractNumId="2" w15:restartNumberingAfterBreak="0">
+  <w:abstractNum w:abstractNumId="3" w15:restartNumberingAfterBreak="0">
     <w:nsid w:val="3F4630DC"/>
     <w:multiLevelType w:val="hybridMultilevel"/>
     <w:tmpl w:val="6EF29612"/>
@@ -1028,7 +1488,7 @@
       </w:pPr>
     </w:lvl>
   </w:abstractNum>
-  <w:abstractNum w:abstractNumId="3" w15:restartNumberingAfterBreak="0">
+  <w:abstractNum w:abstractNumId="4" w15:restartNumberingAfterBreak="0">
     <w:nsid w:val="5486693D"/>
     <w:multiLevelType w:val="hybridMultilevel"/>
     <w:tmpl w:val="59C0B412"/>
@@ -1117,17 +1577,112 @@
       </w:pPr>
     </w:lvl>
   </w:abstractNum>
+  <w:abstractNum w:abstractNumId="5" w15:restartNumberingAfterBreak="0">
+    <w:nsid w:val="5E3C602F"/>
+    <w:multiLevelType w:val="hybridMultilevel"/>
+    <w:tmpl w:val="E77E7DAA"/>
+    <w:lvl w:ilvl="0" w:tplc="04160011">
+      <w:start w:val="1"/>
+      <w:numFmt w:val="decimal"/>
+      <w:lvlText w:val="%1)"/>
+      <w:lvlJc w:val="left"/>
+      <w:pPr>
+        <w:ind w:left="720" w:hanging="360"/>
+      </w:pPr>
+      <w:rPr>
+        <w:rFonts w:hint="default"/>
+      </w:rPr>
+    </w:lvl>
+    <w:lvl w:ilvl="1" w:tplc="04160019" w:tentative="1">
+      <w:start w:val="1"/>
+      <w:numFmt w:val="lowerLetter"/>
+      <w:lvlText w:val="%2."/>
+      <w:lvlJc w:val="left"/>
+      <w:pPr>
+        <w:ind w:left="1440" w:hanging="360"/>
+      </w:pPr>
+    </w:lvl>
+    <w:lvl w:ilvl="2" w:tplc="0416001B" w:tentative="1">
+      <w:start w:val="1"/>
+      <w:numFmt w:val="lowerRoman"/>
+      <w:lvlText w:val="%3."/>
+      <w:lvlJc w:val="right"/>
+      <w:pPr>
+        <w:ind w:left="2160" w:hanging="180"/>
+      </w:pPr>
+    </w:lvl>
+    <w:lvl w:ilvl="3" w:tplc="0416000F" w:tentative="1">
+      <w:start w:val="1"/>
+      <w:numFmt w:val="decimal"/>
+      <w:lvlText w:val="%4."/>
+      <w:lvlJc w:val="left"/>
+      <w:pPr>
+        <w:ind w:left="2880" w:hanging="360"/>
+      </w:pPr>
+    </w:lvl>
+    <w:lvl w:ilvl="4" w:tplc="04160019" w:tentative="1">
+      <w:start w:val="1"/>
+      <w:numFmt w:val="lowerLetter"/>
+      <w:lvlText w:val="%5."/>
+      <w:lvlJc w:val="left"/>
+      <w:pPr>
+        <w:ind w:left="3600" w:hanging="360"/>
+      </w:pPr>
+    </w:lvl>
+    <w:lvl w:ilvl="5" w:tplc="0416001B" w:tentative="1">
+      <w:start w:val="1"/>
+      <w:numFmt w:val="lowerRoman"/>
+      <w:lvlText w:val="%6."/>
+      <w:lvlJc w:val="right"/>
+      <w:pPr>
+        <w:ind w:left="4320" w:hanging="180"/>
+      </w:pPr>
+    </w:lvl>
+    <w:lvl w:ilvl="6" w:tplc="0416000F" w:tentative="1">
+      <w:start w:val="1"/>
+      <w:numFmt w:val="decimal"/>
+      <w:lvlText w:val="%7."/>
+      <w:lvlJc w:val="left"/>
+      <w:pPr>
+        <w:ind w:left="5040" w:hanging="360"/>
+      </w:pPr>
+    </w:lvl>
+    <w:lvl w:ilvl="7" w:tplc="04160019" w:tentative="1">
+      <w:start w:val="1"/>
+      <w:numFmt w:val="lowerLetter"/>
+      <w:lvlText w:val="%8."/>
+      <w:lvlJc w:val="left"/>
+      <w:pPr>
+        <w:ind w:left="5760" w:hanging="360"/>
+      </w:pPr>
+    </w:lvl>
+    <w:lvl w:ilvl="8" w:tplc="0416001B" w:tentative="1">
+      <w:start w:val="1"/>
+      <w:numFmt w:val="lowerRoman"/>
+      <w:lvlText w:val="%9."/>
+      <w:lvlJc w:val="right"/>
+      <w:pPr>
+        <w:ind w:left="6480" w:hanging="180"/>
+      </w:pPr>
+    </w:lvl>
+  </w:abstractNum>
   <w:num w:numId="1">
-    <w:abstractNumId w:val="3"/>
+    <w:abstractNumId w:val="4"/>
   </w:num>
   <w:num w:numId="2">
     <w:abstractNumId w:val="0"/>
   </w:num>
   <w:num w:numId="3">
+    <w:abstractNumId w:val="3"/>
+  </w:num>
+  <w:num w:numId="4">
     <w:abstractNumId w:val="2"/>
   </w:num>
-  <w:num w:numId="4">
+  <w:num w:numId="5">
     <w:abstractNumId w:val="1"/>
+  </w:num>
+  <w:num w:numId="6">
+    <w:abstractNumId w:val="5"/>
   </w:num>
 </w:numbering>
 </file>

</xml_diff>